<commit_message>
changed promt and template
</commit_message>
<xml_diff>
--- a/templates/letter_template.docx
+++ b/templates/letter_template.docx
@@ -5,19 +5,11 @@
     <w:p>
       <w:pPr>
         <w:spacing w:before="240" w:after="240" w:line="259" w:lineRule="auto"/>
-        <w:ind w:hanging="2415"/>
         <w:jc w:val="right"/>
         <w:rPr>
           <w:rFonts w:ascii="Calibri" w:hAnsi="Calibri" w:eastAsia="Calibri" w:cs="Calibri"/>
         </w:rPr>
       </w:pPr>
-      <w:r>
-        <w:rPr>
-          <w:rFonts w:ascii="Calibri" w:hAnsi="Calibri" w:eastAsia="Calibri" w:cs="Calibri"/>
-          <w:b/>
-        </w:rPr>
-        <w:br w:type="textWrapping"/>
-      </w:r>
       <w:r>
         <w:rPr>
           <w:rFonts w:ascii="Calibri" w:hAnsi="Calibri" w:eastAsia="Calibri" w:cs="Calibri"/>
@@ -111,17 +103,7 @@
           <w:b/>
           <w:highlight w:val="white"/>
         </w:rPr>
-        <w:t>Prise d</w:t>
-      </w:r>
-      <w:bookmarkStart w:id="1" w:name="_GoBack"/>
-      <w:bookmarkEnd w:id="1"/>
-      <w:r>
-        <w:rPr>
-          <w:rFonts w:ascii="Calibri" w:hAnsi="Calibri" w:eastAsia="Calibri" w:cs="Calibri"/>
-          <w:b/>
-          <w:highlight w:val="white"/>
-        </w:rPr>
-        <w:t>e contact avec les ayants-droit de (NAME)</w:t>
+        <w:t>Prise de contact avec les ayants-droit de (NAME)</w:t>
       </w:r>
     </w:p>
     <w:p>
@@ -228,6 +210,8 @@
         </w:rPr>
         <w:t>Honoraires sur les fonds récupérés : nos honoraires sont prélevés directement et uniquement sur les fonds débloqués. Le pourcentage et les modalités de ces prélèvements seront stipulés dans le contrat que nous vous ferons parvenir.</w:t>
       </w:r>
+      <w:bookmarkStart w:id="1" w:name="_GoBack"/>
+      <w:bookmarkEnd w:id="1"/>
     </w:p>
     <w:p>
       <w:pPr>
@@ -273,60 +257,15 @@
         </w:rPr>
         <w:br w:type="textWrapping"/>
       </w:r>
-      <w:r>
-        <w:rPr>
-          <w:lang w:val="fr-FR"/>
-        </w:rPr>
-        <w:drawing>
-          <wp:anchor distT="114300" distB="114300" distL="114300" distR="114300" simplePos="0" relativeHeight="251659264" behindDoc="0" locked="0" layoutInCell="1" allowOverlap="1">
-            <wp:simplePos x="0" y="0"/>
-            <wp:positionH relativeFrom="column">
-              <wp:posOffset>1631950</wp:posOffset>
-            </wp:positionH>
-            <wp:positionV relativeFrom="paragraph">
-              <wp:posOffset>743585</wp:posOffset>
-            </wp:positionV>
-            <wp:extent cx="2465705" cy="1019810"/>
-            <wp:effectExtent l="0" t="0" r="0" b="0"/>
-            <wp:wrapSquare wrapText="bothSides"/>
-            <wp:docPr id="4" name="image1.png"/>
-            <wp:cNvGraphicFramePr/>
-            <a:graphic xmlns:a="http://schemas.openxmlformats.org/drawingml/2006/main">
-              <a:graphicData uri="http://schemas.openxmlformats.org/drawingml/2006/picture">
-                <pic:pic xmlns:pic="http://schemas.openxmlformats.org/drawingml/2006/picture">
-                  <pic:nvPicPr>
-                    <pic:cNvPr id="4" name="image1.png"/>
-                    <pic:cNvPicPr preferRelativeResize="0"/>
-                  </pic:nvPicPr>
-                  <pic:blipFill>
-                    <a:blip r:embed="rId9"/>
-                    <a:srcRect/>
-                    <a:stretch>
-                      <a:fillRect/>
-                    </a:stretch>
-                  </pic:blipFill>
-                  <pic:spPr>
-                    <a:xfrm>
-                      <a:off x="0" y="0"/>
-                      <a:ext cx="2465705" cy="1019810"/>
-                    </a:xfrm>
-                    <a:prstGeom prst="rect">
-                      <a:avLst/>
-                    </a:prstGeom>
-                  </pic:spPr>
-                </pic:pic>
-              </a:graphicData>
-            </a:graphic>
-          </wp:anchor>
-        </w:drawing>
-      </w:r>
     </w:p>
     <w:sectPr>
-      <w:headerReference r:id="rId5" w:type="first"/>
-      <w:footerReference r:id="rId7" w:type="first"/>
-      <w:footerReference r:id="rId6" w:type="default"/>
+      <w:headerReference r:id="rId6" w:type="first"/>
+      <w:footerReference r:id="rId9" w:type="first"/>
+      <w:footerReference r:id="rId7" w:type="default"/>
+      <w:headerReference r:id="rId5" w:type="even"/>
+      <w:footerReference r:id="rId8" w:type="even"/>
       <w:pgSz w:w="11909" w:h="16834"/>
-      <w:pgMar w:top="1440" w:right="1440" w:bottom="1440" w:left="1440" w:header="720" w:footer="720" w:gutter="0"/>
+      <w:pgMar w:top="1440" w:right="1440" w:bottom="1440" w:left="1440" w:header="850" w:footer="850" w:gutter="0"/>
       <w:pgNumType w:start="1"/>
       <w:cols w:space="720" w:num="1"/>
       <w:titlePg/>
@@ -389,9 +328,67 @@
 <w:ftr xmlns:wpc="http://schemas.microsoft.com/office/word/2010/wordprocessingCanvas" xmlns:mc="http://schemas.openxmlformats.org/markup-compatibility/2006" xmlns:o="urn:schemas-microsoft-com:office:office" xmlns:r="http://schemas.openxmlformats.org/officeDocument/2006/relationships" xmlns:m="http://schemas.openxmlformats.org/officeDocument/2006/math" xmlns:v="urn:schemas-microsoft-com:vml" xmlns:wp14="http://schemas.microsoft.com/office/word/2010/wordprocessingDrawing" xmlns:wp="http://schemas.openxmlformats.org/drawingml/2006/wordprocessingDrawing" xmlns:w10="urn:schemas-microsoft-com:office:word" xmlns:w="http://schemas.openxmlformats.org/wordprocessingml/2006/main" xmlns:w14="http://schemas.microsoft.com/office/word/2010/wordml" xmlns:w15="http://schemas.microsoft.com/office/word/2012/wordml" xmlns:wpg="http://schemas.microsoft.com/office/word/2010/wordprocessingGroup" xmlns:wpi="http://schemas.microsoft.com/office/word/2010/wordprocessingInk" xmlns:wne="http://schemas.microsoft.com/office/word/2006/wordml" xmlns:wps="http://schemas.microsoft.com/office/word/2010/wordprocessingShape" xmlns:wpsCustomData="http://www.wps.cn/officeDocument/2013/wpsCustomData" mc:Ignorable="w14 w15 wp14">
   <w:p>
     <w:pPr>
-      <w:spacing w:before="240" w:after="240" w:line="259" w:lineRule="auto"/>
-      <w:jc w:val="both"/>
-    </w:pPr>
+      <w:pStyle w:val="10"/>
+    </w:pPr>
+  </w:p>
+</w:ftr>
+</file>
+
+<file path=word/footer3.xml><?xml version="1.0" encoding="utf-8"?>
+<w:ftr xmlns:wpc="http://schemas.microsoft.com/office/word/2010/wordprocessingCanvas" xmlns:mc="http://schemas.openxmlformats.org/markup-compatibility/2006" xmlns:o="urn:schemas-microsoft-com:office:office" xmlns:r="http://schemas.openxmlformats.org/officeDocument/2006/relationships" xmlns:m="http://schemas.openxmlformats.org/officeDocument/2006/math" xmlns:v="urn:schemas-microsoft-com:vml" xmlns:wp14="http://schemas.microsoft.com/office/word/2010/wordprocessingDrawing" xmlns:wp="http://schemas.openxmlformats.org/drawingml/2006/wordprocessingDrawing" xmlns:w10="urn:schemas-microsoft-com:office:word" xmlns:w="http://schemas.openxmlformats.org/wordprocessingml/2006/main" xmlns:w14="http://schemas.microsoft.com/office/word/2010/wordml" xmlns:w15="http://schemas.microsoft.com/office/word/2012/wordml" xmlns:wpg="http://schemas.microsoft.com/office/word/2010/wordprocessingGroup" xmlns:wpi="http://schemas.microsoft.com/office/word/2010/wordprocessingInk" xmlns:wne="http://schemas.microsoft.com/office/word/2006/wordml" xmlns:wps="http://schemas.microsoft.com/office/word/2010/wordprocessingShape" xmlns:wpsCustomData="http://www.wps.cn/officeDocument/2013/wpsCustomData" mc:Ignorable="w14 w15 wp14">
+  <w:p>
+    <w:pPr>
+      <w:spacing w:beforeAutospacing="0" w:afterAutospacing="0" w:line="259" w:lineRule="auto"/>
+      <w:ind w:right="0" w:rightChars="0"/>
+      <w:jc w:val="center"/>
+      <w:rPr>
+        <w:rFonts w:hint="default"/>
+        <w:lang w:val="en-US"/>
+      </w:rPr>
+    </w:pPr>
+    <w:r>
+      <w:rPr>
+        <w:rFonts w:hint="default"/>
+        <w:lang w:val="en-US"/>
+      </w:rPr>
+      <w:drawing>
+        <wp:inline distT="0" distB="0" distL="114300" distR="114300">
+          <wp:extent cx="2010410" cy="1026160"/>
+          <wp:effectExtent l="0" t="0" r="1270" b="10160"/>
+          <wp:docPr id="1" name="Picture 1" descr="Picture1"/>
+          <wp:cNvGraphicFramePr>
+            <a:graphicFrameLocks xmlns:a="http://schemas.openxmlformats.org/drawingml/2006/main" noChangeAspect="1"/>
+          </wp:cNvGraphicFramePr>
+          <a:graphic xmlns:a="http://schemas.openxmlformats.org/drawingml/2006/main">
+            <a:graphicData uri="http://schemas.openxmlformats.org/drawingml/2006/picture">
+              <pic:pic xmlns:pic="http://schemas.openxmlformats.org/drawingml/2006/picture">
+                <pic:nvPicPr>
+                  <pic:cNvPr id="1" name="Picture 1" descr="Picture1"/>
+                  <pic:cNvPicPr>
+                    <a:picLocks noChangeAspect="1"/>
+                  </pic:cNvPicPr>
+                </pic:nvPicPr>
+                <pic:blipFill>
+                  <a:blip r:embed="rId1"/>
+                  <a:stretch>
+                    <a:fillRect/>
+                  </a:stretch>
+                </pic:blipFill>
+                <pic:spPr>
+                  <a:xfrm>
+                    <a:off x="0" y="0"/>
+                    <a:ext cx="2010410" cy="1026160"/>
+                  </a:xfrm>
+                  <a:prstGeom prst="rect">
+                    <a:avLst/>
+                  </a:prstGeom>
+                </pic:spPr>
+              </pic:pic>
+            </a:graphicData>
+          </a:graphic>
+        </wp:inline>
+      </w:drawing>
+    </w:r>
   </w:p>
 </w:ftr>
 </file>
@@ -424,22 +421,29 @@
 <file path=word/header1.xml><?xml version="1.0" encoding="utf-8"?>
 <w:hdr xmlns:wpc="http://schemas.microsoft.com/office/word/2010/wordprocessingCanvas" xmlns:mc="http://schemas.openxmlformats.org/markup-compatibility/2006" xmlns:o="urn:schemas-microsoft-com:office:office" xmlns:r="http://schemas.openxmlformats.org/officeDocument/2006/relationships" xmlns:m="http://schemas.openxmlformats.org/officeDocument/2006/math" xmlns:v="urn:schemas-microsoft-com:vml" xmlns:wp14="http://schemas.microsoft.com/office/word/2010/wordprocessingDrawing" xmlns:wp="http://schemas.openxmlformats.org/drawingml/2006/wordprocessingDrawing" xmlns:w10="urn:schemas-microsoft-com:office:word" xmlns:w="http://schemas.openxmlformats.org/wordprocessingml/2006/main" xmlns:w14="http://schemas.microsoft.com/office/word/2010/wordml" xmlns:w15="http://schemas.microsoft.com/office/word/2012/wordml" xmlns:wpg="http://schemas.microsoft.com/office/word/2010/wordprocessingGroup" xmlns:wpi="http://schemas.microsoft.com/office/word/2010/wordprocessingInk" xmlns:wne="http://schemas.microsoft.com/office/word/2006/wordml" xmlns:wps="http://schemas.microsoft.com/office/word/2010/wordprocessingShape" xmlns:wpsCustomData="http://www.wps.cn/officeDocument/2013/wpsCustomData" mc:Ignorable="w14 w15 wp14">
   <w:p>
+    <w:pPr>
+      <w:pStyle w:val="11"/>
+    </w:pPr>
+  </w:p>
+</w:hdr>
+</file>
+
+<file path=word/header2.xml><?xml version="1.0" encoding="utf-8"?>
+<w:hdr xmlns:wpc="http://schemas.microsoft.com/office/word/2010/wordprocessingCanvas" xmlns:mc="http://schemas.openxmlformats.org/markup-compatibility/2006" xmlns:o="urn:schemas-microsoft-com:office:office" xmlns:r="http://schemas.openxmlformats.org/officeDocument/2006/relationships" xmlns:m="http://schemas.openxmlformats.org/officeDocument/2006/math" xmlns:v="urn:schemas-microsoft-com:vml" xmlns:wp14="http://schemas.microsoft.com/office/word/2010/wordprocessingDrawing" xmlns:wp="http://schemas.openxmlformats.org/drawingml/2006/wordprocessingDrawing" xmlns:w10="urn:schemas-microsoft-com:office:word" xmlns:w="http://schemas.openxmlformats.org/wordprocessingml/2006/main" xmlns:w14="http://schemas.microsoft.com/office/word/2010/wordml" xmlns:w15="http://schemas.microsoft.com/office/word/2012/wordml" xmlns:wpg="http://schemas.microsoft.com/office/word/2010/wordprocessingGroup" xmlns:wpi="http://schemas.microsoft.com/office/word/2010/wordprocessingInk" xmlns:wne="http://schemas.microsoft.com/office/word/2006/wordml" xmlns:wps="http://schemas.microsoft.com/office/word/2010/wordprocessingShape" xmlns:wpsCustomData="http://www.wps.cn/officeDocument/2013/wpsCustomData" mc:Ignorable="w14 w15 wp14">
+  <w:p>
+    <w:pPr>
+      <w:spacing w:afterAutospacing="0"/>
+      <w:ind w:right="0" w:rightChars="0"/>
+      <w:jc w:val="right"/>
+    </w:pPr>
     <w:r>
       <w:rPr>
         <w:lang w:val="fr-FR"/>
       </w:rPr>
       <w:drawing>
-        <wp:anchor distT="114300" distB="114300" distL="114300" distR="114300" simplePos="0" relativeHeight="251659264" behindDoc="0" locked="0" layoutInCell="1" allowOverlap="1">
-          <wp:simplePos x="0" y="0"/>
-          <wp:positionH relativeFrom="column">
-            <wp:posOffset>4441825</wp:posOffset>
-          </wp:positionH>
-          <wp:positionV relativeFrom="paragraph">
-            <wp:posOffset>-275590</wp:posOffset>
-          </wp:positionV>
+        <wp:inline distT="114300" distB="114300" distL="114300" distR="114300">
           <wp:extent cx="1358265" cy="852805"/>
-          <wp:effectExtent l="0" t="0" r="0" b="0"/>
-          <wp:wrapNone/>
+          <wp:effectExtent l="0" t="0" r="13335" b="635"/>
           <wp:docPr id="3" name="image2.png"/>
           <wp:cNvGraphicFramePr/>
           <a:graphic xmlns:a="http://schemas.openxmlformats.org/drawingml/2006/main">
@@ -468,7 +472,7 @@
               </pic:pic>
             </a:graphicData>
           </a:graphic>
-        </wp:anchor>
+        </wp:inline>
       </w:drawing>
     </w:r>
   </w:p>
@@ -639,7 +643,7 @@
     <w:lsdException w:uiPriority="99" w:name="footnote text"/>
     <w:lsdException w:uiPriority="99" w:name="annotation text"/>
     <w:lsdException w:uiPriority="99" w:name="header"/>
-    <w:lsdException w:unhideWhenUsed="0" w:uiPriority="0" w:semiHidden="0" w:name="footer"/>
+    <w:lsdException w:qFormat="1" w:unhideWhenUsed="0" w:uiPriority="0" w:semiHidden="0" w:name="footer"/>
     <w:lsdException w:uiPriority="99" w:name="index heading"/>
     <w:lsdException w:qFormat="1" w:uiPriority="35" w:name="caption"/>
     <w:lsdException w:uiPriority="99" w:name="table of figures"/>
@@ -672,7 +676,7 @@
     <w:lsdException w:qFormat="1" w:unhideWhenUsed="0" w:uiPriority="0" w:semiHidden="0" w:name="Title"/>
     <w:lsdException w:uiPriority="99" w:name="Closing"/>
     <w:lsdException w:uiPriority="99" w:name="Signature"/>
-    <w:lsdException w:uiPriority="1" w:name="Default Paragraph Font"/>
+    <w:lsdException w:qFormat="1" w:uiPriority="1" w:name="Default Paragraph Font"/>
     <w:lsdException w:uiPriority="99" w:name="Body Text"/>
     <w:lsdException w:uiPriority="99" w:name="Body Text Indent"/>
     <w:lsdException w:uiPriority="99" w:name="List Continue"/>
@@ -681,7 +685,7 @@
     <w:lsdException w:uiPriority="99" w:name="List Continue 4"/>
     <w:lsdException w:uiPriority="99" w:name="List Continue 5"/>
     <w:lsdException w:uiPriority="99" w:name="Message Header"/>
-    <w:lsdException w:unhideWhenUsed="0" w:uiPriority="0" w:semiHidden="0" w:name="Subtitle"/>
+    <w:lsdException w:qFormat="1" w:unhideWhenUsed="0" w:uiPriority="0" w:semiHidden="0" w:name="Subtitle"/>
     <w:lsdException w:uiPriority="99" w:name="Salutation"/>
     <w:lsdException w:uiPriority="99" w:name="Date"/>
     <w:lsdException w:uiPriority="99" w:name="Body Text First Indent"/>
@@ -977,6 +981,7 @@
     <w:name w:val="Default Paragraph Font"/>
     <w:semiHidden/>
     <w:unhideWhenUsed/>
+    <w:qFormat/>
     <w:uiPriority w:val="1"/>
   </w:style>
   <w:style w:type="table" w:default="1" w:styleId="9">
@@ -996,6 +1001,7 @@
   <w:style w:type="paragraph" w:styleId="10">
     <w:name w:val="footer"/>
     <w:basedOn w:val="1"/>
+    <w:qFormat/>
     <w:uiPriority w:val="0"/>
     <w:pPr>
       <w:tabs>
@@ -1010,9 +1016,28 @@
     </w:rPr>
   </w:style>
   <w:style w:type="paragraph" w:styleId="11">
+    <w:name w:val="header"/>
+    <w:basedOn w:val="1"/>
+    <w:semiHidden/>
+    <w:unhideWhenUsed/>
+    <w:uiPriority w:val="99"/>
+    <w:pPr>
+      <w:tabs>
+        <w:tab w:val="center" w:pos="4153"/>
+        <w:tab w:val="right" w:pos="8306"/>
+      </w:tabs>
+      <w:snapToGrid w:val="0"/>
+    </w:pPr>
+    <w:rPr>
+      <w:sz w:val="18"/>
+      <w:szCs w:val="18"/>
+    </w:rPr>
+  </w:style>
+  <w:style w:type="paragraph" w:styleId="12">
     <w:name w:val="Subtitle"/>
     <w:basedOn w:val="1"/>
     <w:next w:val="1"/>
+    <w:qFormat/>
     <w:uiPriority w:val="0"/>
     <w:pPr>
       <w:keepNext/>
@@ -1025,7 +1050,7 @@
       <w:szCs w:val="30"/>
     </w:rPr>
   </w:style>
-  <w:style w:type="paragraph" w:styleId="12">
+  <w:style w:type="paragraph" w:styleId="13">
     <w:name w:val="Title"/>
     <w:basedOn w:val="1"/>
     <w:next w:val="1"/>
@@ -1041,8 +1066,9 @@
       <w:szCs w:val="52"/>
     </w:rPr>
   </w:style>
-  <w:style w:type="table" w:customStyle="1" w:styleId="13">
+  <w:style w:type="table" w:customStyle="1" w:styleId="14">
     <w:name w:val="Table Normal11"/>
+    <w:qFormat/>
     <w:uiPriority w:val="0"/>
     <w:tblPr>
       <w:tblCellMar>
@@ -1053,7 +1079,7 @@
       </w:tblCellMar>
     </w:tblPr>
   </w:style>
-  <w:style w:type="table" w:customStyle="1" w:styleId="14">
+  <w:style w:type="table" w:customStyle="1" w:styleId="15">
     <w:name w:val="Table Normal1"/>
     <w:qFormat/>
     <w:uiPriority w:val="0"/>
@@ -1386,16 +1412,4 @@
     </a:lnDef>
   </a:objectDefaults>
 </a:theme>
-</file>
-
-<file path=customXml/item1.xml><?xml version="1.0" encoding="utf-8"?>
-<go:gDocsCustomXmlDataStorage xmlns:go="http://customooxmlschemas.google.com/" xmlns:r="http://schemas.openxmlformats.org/officeDocument/2006/relationships" uri="GoogleDocsCustomDataVersion2">
-  <go:docsCustomData xmlns:go="http://customooxmlschemas.google.com/" roundtripDataSignature="AMtx7mi9nOq2uNB+jZc+GJLBS+8Rhs0/qw==">CgMxLjAyCGguZ2pkZ3hzOAByITFlbmU1MDREX25TZUZCSm9KLUo4NXRtTlBqMXFFX0hjbg==</go:docsCustomData>
-</go:gDocsCustomXmlDataStorage>
-</file>
-
-<file path=customXml/itemProps1.xml><?xml version="1.0" encoding="utf-8"?>
-<ds:datastoreItem xmlns:ds="http://schemas.openxmlformats.org/officeDocument/2006/customXml" ds:itemID="{11111111-1234-1234-1234-123412341234}">
-  <ds:schemaRefs/>
-</ds:datastoreItem>
 </file>
</xml_diff>